<commit_message>
learning queue, date 10/Mar/21
</commit_message>
<xml_diff>
--- a/Chapter3/chapter3.docx
+++ b/Chapter3/chapter3.docx
@@ -843,61 +843,547 @@
       </w:pPr>
       <w:r>
         <w:rPr>
-          <w:color w:val="18A303"/>
-        </w:rPr>
-      </w:r>
-    </w:p>
-    <w:p>
-      <w:pPr>
-        <w:pStyle w:val="Normal"/>
-        <w:bidi w:val="0"/>
-        <w:jc w:val="left"/>
-        <w:rPr>
-          <w:color w:val="18A303"/>
-        </w:rPr>
-      </w:pPr>
-      <w:r>
-        <w:rPr>
-          <w:rFonts w:cs="Khmer OS" w:ascii="Khmer OS" w:hAnsi="Khmer OS"/>
-          <w:b w:val="false"/>
-          <w:bCs w:val="false"/>
-          <w:color w:val="18A303"/>
-          <w:sz w:val="32"/>
-          <w:u w:val="none"/>
-          <w:shd w:fill="auto" w:val="clear"/>
-        </w:rPr>
-        <w:tab/>
-        <w:tab/>
-      </w:r>
-    </w:p>
-    <w:p>
-      <w:pPr>
-        <w:pStyle w:val="Normal"/>
-        <w:bidi w:val="0"/>
-        <w:jc w:val="left"/>
-        <w:rPr>
-          <w:rFonts w:ascii="Khmer OS" w:hAnsi="Khmer OS" w:cs="Khmer OS"/>
-          <w:b w:val="false"/>
-          <w:b w:val="false"/>
-          <w:bCs w:val="false"/>
-          <w:color w:val="000000"/>
-          <w:sz w:val="36"/>
-          <w:u w:val="none"/>
-          <w:shd w:fill="auto" w:val="clear"/>
-        </w:rPr>
-      </w:pPr>
-      <w:r>
-        <w:rPr>
-          <w:rFonts w:cs="Khmer OS" w:ascii="Khmer OS" w:hAnsi="Khmer OS"/>
-          <w:b w:val="false"/>
-          <w:bCs w:val="false"/>
-          <w:color w:val="000000"/>
-          <w:sz w:val="32"/>
-          <w:u w:val="none"/>
-          <w:shd w:fill="auto" w:val="clear"/>
-        </w:rPr>
-        <w:tab/>
-        <w:t xml:space="preserve">2. </w:t>
+          <w:rFonts w:cs="Khmer OS" w:ascii="Khmer OS" w:hAnsi="Khmer OS"/>
+          <w:b w:val="false"/>
+          <w:bCs w:val="false"/>
+          <w:sz w:val="32"/>
+          <w:u w:val="none"/>
+          <w:shd w:fill="auto" w:val="clear"/>
+        </w:rPr>
+      </w:r>
+    </w:p>
+    <w:p>
+      <w:pPr>
+        <w:pStyle w:val="Normal"/>
+        <w:bidi w:val="0"/>
+        <w:jc w:val="left"/>
+        <w:rPr>
+          <w:color w:val="18A303"/>
+        </w:rPr>
+      </w:pPr>
+      <w:r>
+        <w:rPr>
+          <w:rFonts w:cs="Khmer OS" w:ascii="Khmer OS" w:hAnsi="Khmer OS"/>
+          <w:b w:val="false"/>
+          <w:bCs w:val="false"/>
+          <w:color w:val="18A303"/>
+          <w:sz w:val="32"/>
+          <w:u w:val="none"/>
+          <w:shd w:fill="auto" w:val="clear"/>
+        </w:rPr>
+        <w:tab/>
+        <w:tab/>
+      </w:r>
+    </w:p>
+    <w:p>
+      <w:pPr>
+        <w:pStyle w:val="Normal"/>
+        <w:bidi w:val="0"/>
+        <w:jc w:val="left"/>
+        <w:rPr>
+          <w:rFonts w:ascii="Khmer OS" w:hAnsi="Khmer OS" w:cs="Khmer OS"/>
+          <w:b w:val="false"/>
+          <w:b w:val="false"/>
+          <w:bCs w:val="false"/>
+          <w:color w:val="000000"/>
+          <w:sz w:val="36"/>
+          <w:u w:val="none"/>
+          <w:shd w:fill="auto" w:val="clear"/>
+        </w:rPr>
+      </w:pPr>
+      <w:r>
+        <w:rPr>
+          <w:rFonts w:cs="Khmer OS" w:ascii="Khmer OS" w:hAnsi="Khmer OS"/>
+          <w:b w:val="false"/>
+          <w:bCs w:val="false"/>
+          <w:color w:val="000000"/>
+          <w:sz w:val="32"/>
+          <w:u w:val="none"/>
+          <w:shd w:fill="auto" w:val="clear"/>
+        </w:rPr>
+        <w:tab/>
+        <w:t>2. _________________________________________________</w:t>
+      </w:r>
+    </w:p>
+    <w:p>
+      <w:pPr>
+        <w:pStyle w:val="Normal"/>
+        <w:bidi w:val="0"/>
+        <w:jc w:val="left"/>
+        <w:rPr>
+          <w:rFonts w:ascii="Khmer OS" w:hAnsi="Khmer OS" w:cs="Khmer OS"/>
+          <w:b w:val="false"/>
+          <w:b w:val="false"/>
+          <w:bCs w:val="false"/>
+          <w:color w:val="000000"/>
+          <w:sz w:val="36"/>
+          <w:u w:val="none"/>
+          <w:shd w:fill="auto" w:val="clear"/>
+        </w:rPr>
+      </w:pPr>
+      <w:r>
+        <w:rPr>
+          <w:rFonts w:cs="Khmer OS" w:ascii="Khmer OS" w:hAnsi="Khmer OS"/>
+          <w:b w:val="false"/>
+          <w:bCs w:val="false"/>
+          <w:color w:val="FFFFFF"/>
+          <w:sz w:val="32"/>
+          <w:u w:val="none"/>
+          <w:shd w:fill="18A303" w:val="clear"/>
+        </w:rPr>
+        <w:t xml:space="preserve">Date: </w:t>
+      </w:r>
+      <w:r>
+        <w:rPr>
+          <w:rFonts w:eastAsia="SimSun" w:cs="Khmer OS" w:ascii="Khmer OS" w:hAnsi="Khmer OS"/>
+          <w:b w:val="false"/>
+          <w:bCs w:val="false"/>
+          <w:color w:val="FFFFFF"/>
+          <w:kern w:val="2"/>
+          <w:sz w:val="32"/>
+          <w:szCs w:val="24"/>
+          <w:u w:val="none"/>
+          <w:shd w:fill="18A303" w:val="clear"/>
+          <w:lang w:val="en-US" w:eastAsia="zh-CN" w:bidi="hi-IN"/>
+        </w:rPr>
+        <w:t>10</w:t>
+      </w:r>
+      <w:r>
+        <w:rPr>
+          <w:rFonts w:cs="Khmer OS" w:ascii="Khmer OS" w:hAnsi="Khmer OS"/>
+          <w:b w:val="false"/>
+          <w:bCs w:val="false"/>
+          <w:color w:val="FFFFFF"/>
+          <w:sz w:val="32"/>
+          <w:u w:val="none"/>
+          <w:shd w:fill="18A303" w:val="clear"/>
+        </w:rPr>
+        <w:t>/</w:t>
+      </w:r>
+      <w:r>
+        <w:rPr>
+          <w:rFonts w:eastAsia="SimSun" w:cs="Khmer OS" w:ascii="Khmer OS" w:hAnsi="Khmer OS"/>
+          <w:b w:val="false"/>
+          <w:bCs w:val="false"/>
+          <w:color w:val="FFFFFF"/>
+          <w:kern w:val="2"/>
+          <w:sz w:val="32"/>
+          <w:szCs w:val="24"/>
+          <w:u w:val="none"/>
+          <w:shd w:fill="18A303" w:val="clear"/>
+          <w:lang w:val="en-US" w:eastAsia="zh-CN" w:bidi="hi-IN"/>
+        </w:rPr>
+        <w:t>Mar</w:t>
+      </w:r>
+      <w:r>
+        <w:rPr>
+          <w:rFonts w:cs="Khmer OS" w:ascii="Khmer OS" w:hAnsi="Khmer OS"/>
+          <w:b w:val="false"/>
+          <w:bCs w:val="false"/>
+          <w:color w:val="FFFFFF"/>
+          <w:sz w:val="32"/>
+          <w:u w:val="none"/>
+          <w:shd w:fill="18A303" w:val="clear"/>
+        </w:rPr>
+        <w:t>/2021</w:t>
+      </w:r>
+    </w:p>
+    <w:p>
+      <w:pPr>
+        <w:pStyle w:val="Normal"/>
+        <w:bidi w:val="0"/>
+        <w:jc w:val="center"/>
+        <w:rPr>
+          <w:rFonts w:ascii="Khmer OS" w:hAnsi="Khmer OS" w:eastAsia="SimSun" w:cs="Khmer OS"/>
+          <w:b/>
+          <w:b/>
+          <w:bCs/>
+          <w:color w:val="000000"/>
+          <w:kern w:val="2"/>
+          <w:sz w:val="52"/>
+          <w:szCs w:val="24"/>
+          <w:u w:val="single"/>
+          <w:shd w:fill="auto" w:val="clear"/>
+          <w:lang w:val="en-US" w:eastAsia="zh-CN" w:bidi="hi-IN"/>
+        </w:rPr>
+      </w:pPr>
+      <w:r>
+        <w:rPr>
+          <w:rFonts w:eastAsia="SimSun" w:cs="Khmer OS" w:ascii="Khmer OS" w:hAnsi="Khmer OS"/>
+          <w:b/>
+          <w:bCs/>
+          <w:color w:val="000000"/>
+          <w:kern w:val="2"/>
+          <w:sz w:val="52"/>
+          <w:szCs w:val="24"/>
+          <w:u w:val="single"/>
+          <w:shd w:fill="auto" w:val="clear"/>
+          <w:lang w:val="en-US" w:eastAsia="zh-CN" w:bidi="hi-IN"/>
+        </w:rPr>
+        <w:t>Queue</w:t>
+      </w:r>
+    </w:p>
+    <w:p>
+      <w:pPr>
+        <w:pStyle w:val="Normal"/>
+        <w:bidi w:val="0"/>
+        <w:jc w:val="left"/>
+        <w:rPr>
+          <w:rFonts w:ascii="Khmer OS" w:hAnsi="Khmer OS" w:cs="Khmer OS"/>
+          <w:b/>
+          <w:b/>
+          <w:bCs/>
+          <w:color w:val="000000"/>
+          <w:sz w:val="36"/>
+          <w:u w:val="single"/>
+          <w:shd w:fill="auto" w:val="clear"/>
+        </w:rPr>
+      </w:pPr>
+      <w:r>
+        <w:rPr>
+          <w:rFonts w:cs="Khmer OS" w:ascii="Khmer OS" w:hAnsi="Khmer OS"/>
+          <w:b/>
+          <w:bCs/>
+          <w:color w:val="000000"/>
+          <w:sz w:val="36"/>
+          <w:u w:val="single"/>
+          <w:shd w:fill="auto" w:val="clear"/>
+        </w:rPr>
+        <w:t>Definition:</w:t>
+      </w:r>
+    </w:p>
+    <w:p>
+      <w:pPr>
+        <w:pStyle w:val="Normal"/>
+        <w:bidi w:val="0"/>
+        <w:jc w:val="left"/>
+        <w:rPr>
+          <w:rFonts w:ascii="Khmer OS" w:hAnsi="Khmer OS" w:cs="Khmer OS"/>
+          <w:b w:val="false"/>
+          <w:b w:val="false"/>
+          <w:bCs w:val="false"/>
+          <w:color w:val="000000"/>
+          <w:sz w:val="36"/>
+          <w:u w:val="none"/>
+          <w:shd w:fill="auto" w:val="clear"/>
+        </w:rPr>
+      </w:pPr>
+      <w:r>
+        <w:rPr>
+          <w:rFonts w:cs="Khmer OS" w:ascii="Khmer OS" w:hAnsi="Khmer OS"/>
+          <w:b w:val="false"/>
+          <w:bCs w:val="false"/>
+          <w:color w:val="000000"/>
+          <w:sz w:val="36"/>
+          <w:u w:val="none"/>
+          <w:shd w:fill="auto" w:val="clear"/>
+        </w:rPr>
+        <w:tab/>
+      </w:r>
+      <w:r>
+        <w:rPr>
+          <w:rFonts w:eastAsia="SimSun" w:cs="Khmer OS" w:ascii="Khmer OS" w:hAnsi="Khmer OS"/>
+          <w:b/>
+          <w:bCs/>
+          <w:color w:val="000000"/>
+          <w:kern w:val="2"/>
+          <w:sz w:val="32"/>
+          <w:szCs w:val="24"/>
+          <w:u w:val="none"/>
+          <w:shd w:fill="auto" w:val="clear"/>
+          <w:lang w:val="en-US" w:eastAsia="zh-CN" w:bidi="hi-IN"/>
+        </w:rPr>
+        <w:t>Queue</w:t>
+      </w:r>
+      <w:r>
+        <w:rPr>
+          <w:rFonts w:cs="Khmer OS" w:ascii="Khmer OS" w:hAnsi="Khmer OS"/>
+          <w:b w:val="false"/>
+          <w:bCs w:val="false"/>
+          <w:color w:val="000000"/>
+          <w:sz w:val="32"/>
+          <w:u w:val="none"/>
+          <w:shd w:fill="auto" w:val="clear"/>
+        </w:rPr>
+        <w:t xml:space="preserve"> is a form of list that every push(add) pop(remove) with </w:t>
+        <w:tab/>
+        <w:t>the top of stack</w:t>
+      </w:r>
+      <w:r>
+        <w:rPr>
+          <w:rFonts w:ascii="Khmer OS" w:hAnsi="Khmer OS" w:cs="Khmer OS"/>
+          <w:b w:val="false"/>
+          <w:b w:val="false"/>
+          <w:bCs w:val="false"/>
+          <w:color w:val="000000"/>
+          <w:sz w:val="32"/>
+          <w:sz w:val="32"/>
+          <w:u w:val="none"/>
+          <w:shd w:fill="auto" w:val="clear"/>
+        </w:rPr>
+        <w:t>។</w:t>
+      </w:r>
+    </w:p>
+    <w:p>
+      <w:pPr>
+        <w:pStyle w:val="Normal"/>
+        <w:bidi w:val="0"/>
+        <w:jc w:val="left"/>
+        <w:rPr>
+          <w:rFonts w:ascii="Khmer OS" w:hAnsi="Khmer OS" w:cs="Khmer OS"/>
+          <w:b w:val="false"/>
+          <w:b w:val="false"/>
+          <w:bCs w:val="false"/>
+          <w:color w:val="000000"/>
+          <w:sz w:val="36"/>
+          <w:u w:val="none"/>
+          <w:shd w:fill="auto" w:val="clear"/>
+        </w:rPr>
+      </w:pPr>
+      <w:r>
+        <w:rPr/>
+      </w:r>
+    </w:p>
+    <w:p>
+      <w:pPr>
+        <w:pStyle w:val="Normal"/>
+        <w:bidi w:val="0"/>
+        <w:jc w:val="left"/>
+        <w:rPr>
+          <w:rFonts w:ascii="Khmer OS" w:hAnsi="Khmer OS" w:cs="Khmer OS"/>
+          <w:b w:val="false"/>
+          <w:b w:val="false"/>
+          <w:bCs w:val="false"/>
+          <w:color w:val="000000"/>
+          <w:sz w:val="36"/>
+          <w:u w:val="none"/>
+          <w:shd w:fill="auto" w:val="clear"/>
+        </w:rPr>
+      </w:pPr>
+      <w:r>
+        <w:rPr>
+          <w:rFonts w:cs="Khmer OS" w:ascii="Khmer OS" w:hAnsi="Khmer OS"/>
+          <w:b w:val="false"/>
+          <w:bCs w:val="false"/>
+          <w:color w:val="000000"/>
+          <w:sz w:val="32"/>
+          <w:u w:val="none"/>
+          <w:shd w:fill="auto" w:val="clear"/>
+        </w:rPr>
+        <w:tab/>
+      </w:r>
+      <w:r>
+        <w:rPr>
+          <w:rFonts w:cs="Khmer OS" w:ascii="Khmer OS" w:hAnsi="Khmer OS"/>
+          <w:b/>
+          <w:bCs/>
+          <w:color w:val="000000"/>
+          <w:sz w:val="32"/>
+          <w:u w:val="none"/>
+          <w:shd w:fill="auto" w:val="clear"/>
+        </w:rPr>
+        <w:t>Example:</w:t>
+      </w:r>
+      <w:r>
+        <w:rPr>
+          <w:rFonts w:cs="Khmer OS" w:ascii="Khmer OS" w:hAnsi="Khmer OS"/>
+          <w:b w:val="false"/>
+          <w:bCs w:val="false"/>
+          <w:color w:val="000000"/>
+          <w:sz w:val="32"/>
+          <w:u w:val="none"/>
+          <w:shd w:fill="auto" w:val="clear"/>
+        </w:rPr>
+        <w:t xml:space="preserve"> </w:t>
+      </w:r>
+    </w:p>
+    <w:p>
+      <w:pPr>
+        <w:pStyle w:val="Normal"/>
+        <w:bidi w:val="0"/>
+        <w:jc w:val="left"/>
+        <w:rPr>
+          <w:rFonts w:ascii="Khmer OS" w:hAnsi="Khmer OS" w:cs="Khmer OS"/>
+          <w:b w:val="false"/>
+          <w:b w:val="false"/>
+          <w:bCs w:val="false"/>
+          <w:color w:val="000000"/>
+          <w:sz w:val="36"/>
+          <w:u w:val="none"/>
+          <w:shd w:fill="auto" w:val="clear"/>
+        </w:rPr>
+      </w:pPr>
+      <w:r>
+        <w:rPr>
+          <w:rFonts w:cs="Khmer OS" w:ascii="Khmer OS" w:hAnsi="Khmer OS"/>
+          <w:b w:val="false"/>
+          <w:bCs w:val="false"/>
+          <w:color w:val="000000"/>
+          <w:sz w:val="32"/>
+          <w:u w:val="none"/>
+          <w:shd w:fill="auto" w:val="clear"/>
+        </w:rPr>
+        <w:tab/>
+        <w:tab/>
+        <w:t>#define Max Queue</w:t>
+      </w:r>
+    </w:p>
+    <w:p>
+      <w:pPr>
+        <w:pStyle w:val="Normal"/>
+        <w:bidi w:val="0"/>
+        <w:jc w:val="left"/>
+        <w:rPr>
+          <w:rFonts w:ascii="Khmer OS" w:hAnsi="Khmer OS" w:cs="Khmer OS"/>
+          <w:b w:val="false"/>
+          <w:b w:val="false"/>
+          <w:bCs w:val="false"/>
+          <w:color w:val="000000"/>
+          <w:sz w:val="36"/>
+          <w:u w:val="none"/>
+          <w:shd w:fill="auto" w:val="clear"/>
+        </w:rPr>
+      </w:pPr>
+      <w:r>
+        <w:rPr>
+          <w:rFonts w:cs="Khmer OS" w:ascii="Khmer OS" w:hAnsi="Khmer OS"/>
+          <w:b w:val="false"/>
+          <w:bCs w:val="false"/>
+          <w:color w:val="000000"/>
+          <w:sz w:val="32"/>
+          <w:u w:val="none"/>
+          <w:shd w:fill="auto" w:val="clear"/>
+        </w:rPr>
+        <w:tab/>
+        <w:tab/>
+        <w:t>struct Queue{</w:t>
+      </w:r>
+    </w:p>
+    <w:p>
+      <w:pPr>
+        <w:pStyle w:val="Normal"/>
+        <w:bidi w:val="0"/>
+        <w:jc w:val="left"/>
+        <w:rPr>
+          <w:rFonts w:ascii="Khmer OS" w:hAnsi="Khmer OS" w:cs="Khmer OS"/>
+          <w:b w:val="false"/>
+          <w:b w:val="false"/>
+          <w:bCs w:val="false"/>
+          <w:color w:val="000000"/>
+          <w:sz w:val="36"/>
+          <w:u w:val="none"/>
+          <w:shd w:fill="auto" w:val="clear"/>
+        </w:rPr>
+      </w:pPr>
+      <w:r>
+        <w:rPr>
+          <w:rFonts w:cs="Khmer OS" w:ascii="Khmer OS" w:hAnsi="Khmer OS"/>
+          <w:b w:val="false"/>
+          <w:bCs w:val="false"/>
+          <w:color w:val="000000"/>
+          <w:sz w:val="32"/>
+          <w:u w:val="none"/>
+          <w:shd w:fill="auto" w:val="clear"/>
+        </w:rPr>
+        <w:tab/>
+        <w:tab/>
+        <w:tab/>
+        <w:t>int Rear;</w:t>
+      </w:r>
+    </w:p>
+    <w:p>
+      <w:pPr>
+        <w:pStyle w:val="Normal"/>
+        <w:bidi w:val="0"/>
+        <w:jc w:val="left"/>
+        <w:rPr>
+          <w:rFonts w:ascii="Khmer OS" w:hAnsi="Khmer OS" w:cs="Khmer OS"/>
+          <w:b w:val="false"/>
+          <w:b w:val="false"/>
+          <w:bCs w:val="false"/>
+          <w:color w:val="000000"/>
+          <w:sz w:val="36"/>
+          <w:u w:val="none"/>
+          <w:shd w:fill="auto" w:val="clear"/>
+        </w:rPr>
+      </w:pPr>
+      <w:r>
+        <w:rPr>
+          <w:rFonts w:cs="Khmer OS" w:ascii="Khmer OS" w:hAnsi="Khmer OS"/>
+          <w:b w:val="false"/>
+          <w:bCs w:val="false"/>
+          <w:color w:val="000000"/>
+          <w:sz w:val="32"/>
+          <w:u w:val="none"/>
+          <w:shd w:fill="auto" w:val="clear"/>
+        </w:rPr>
+        <w:tab/>
+        <w:tab/>
+        <w:tab/>
+        <w:t>int Front;</w:t>
+      </w:r>
+    </w:p>
+    <w:p>
+      <w:pPr>
+        <w:pStyle w:val="Normal"/>
+        <w:bidi w:val="0"/>
+        <w:jc w:val="left"/>
+        <w:rPr>
+          <w:rFonts w:ascii="Khmer OS" w:hAnsi="Khmer OS" w:cs="Khmer OS"/>
+          <w:b w:val="false"/>
+          <w:b w:val="false"/>
+          <w:bCs w:val="false"/>
+          <w:color w:val="000000"/>
+          <w:sz w:val="36"/>
+          <w:u w:val="none"/>
+          <w:shd w:fill="auto" w:val="clear"/>
+        </w:rPr>
+      </w:pPr>
+      <w:r>
+        <w:rPr>
+          <w:rFonts w:cs="Khmer OS" w:ascii="Khmer OS" w:hAnsi="Khmer OS"/>
+          <w:b w:val="false"/>
+          <w:bCs w:val="false"/>
+          <w:color w:val="000000"/>
+          <w:sz w:val="32"/>
+          <w:u w:val="none"/>
+          <w:shd w:fill="auto" w:val="clear"/>
+        </w:rPr>
+        <w:tab/>
+        <w:tab/>
+        <w:tab/>
+        <w:t>dataType Node[Max Queue];</w:t>
+      </w:r>
+    </w:p>
+    <w:p>
+      <w:pPr>
+        <w:pStyle w:val="Normal"/>
+        <w:bidi w:val="0"/>
+        <w:jc w:val="left"/>
+        <w:rPr>
+          <w:rFonts w:ascii="Khmer OS" w:hAnsi="Khmer OS" w:cs="Khmer OS"/>
+          <w:b w:val="false"/>
+          <w:b w:val="false"/>
+          <w:bCs w:val="false"/>
+          <w:color w:val="000000"/>
+          <w:sz w:val="36"/>
+          <w:u w:val="none"/>
+          <w:shd w:fill="auto" w:val="clear"/>
+        </w:rPr>
+      </w:pPr>
+      <w:r>
+        <w:rPr>
+          <w:rFonts w:cs="Khmer OS" w:ascii="Khmer OS" w:hAnsi="Khmer OS"/>
+          <w:b w:val="false"/>
+          <w:bCs w:val="false"/>
+          <w:color w:val="000000"/>
+          <w:sz w:val="32"/>
+          <w:u w:val="none"/>
+          <w:shd w:fill="auto" w:val="clear"/>
+        </w:rPr>
+        <w:tab/>
+        <w:tab/>
+        <w:t>}</w:t>
       </w:r>
     </w:p>
     <w:sectPr>
@@ -937,7 +1423,7 @@
     <w:pPr>
       <w:widowControl/>
       <w:suppressAutoHyphens w:val="true"/>
-      <w:overflowPunct w:val="false"/>
+      <w:overflowPunct w:val="true"/>
       <w:bidi w:val="0"/>
       <w:spacing w:before="0" w:after="0"/>
       <w:jc w:val="left"/>

</xml_diff>